<commit_message>
ROBOTICS: Updated AI4 to remove topic clash introduced by copy and paste.
</commit_message>
<xml_diff>
--- a/assignments/Robotic and Mechatronic Systems/2022_Semester1_RoboticsandMechatronics_RoboticandMechatronicSystems_Showcase_AI4.docx
+++ b/assignments/Robotic and Mechatronic Systems/2022_Semester1_RoboticsandMechatronics_RoboticandMechatronicSystems_Showcase_AI4.docx
@@ -6039,15 +6039,7 @@
               <w:t>Knowledge</w:t>
             </w:r>
             <w:r>
-              <w:t xml:space="preserve">: Your evidence highlights that you </w:t>
-            </w:r>
-            <w:proofErr w:type="gramStart"/>
-            <w:r>
-              <w:t>recall</w:t>
-            </w:r>
-            <w:proofErr w:type="gramEnd"/>
-            <w:r>
-              <w:t xml:space="preserve"> and list relevant terms covered in your learning. It may tell a story to the reader (the teacher) or state </w:t>
+              <w:t xml:space="preserve">: Your evidence highlights that you recall and list relevant terms covered in your learning. It may tell a story to the reader (the teacher) or state </w:t>
             </w:r>
             <w:r>
               <w:t>your learning conditions</w:t>
@@ -6386,24 +6378,15 @@
                 <w:color w:val="auto"/>
                 <w:kern w:val="0"/>
               </w:rPr>
-              <w:t>__</w:t>
-            </w:r>
-            <w:proofErr w:type="gramStart"/>
+              <w:t>__/</w:t>
+            </w:r>
             <w:r>
               <w:rPr>
                 <w:color w:val="auto"/>
                 <w:kern w:val="0"/>
               </w:rPr>
-              <w:t>/</w:t>
-            </w:r>
-            <w:r>
-              <w:rPr>
-                <w:color w:val="auto"/>
-                <w:kern w:val="0"/>
-              </w:rPr>
               <w:t xml:space="preserve">  6</w:t>
             </w:r>
-            <w:proofErr w:type="gramEnd"/>
           </w:p>
         </w:tc>
       </w:tr>
@@ -6485,15 +6468,7 @@
           </w:tcPr>
           <w:p>
             <w:r>
-              <w:t xml:space="preserve">You have submitted evidence of your </w:t>
-            </w:r>
-            <w:proofErr w:type="gramStart"/>
-            <w:r>
-              <w:t>remote control</w:t>
-            </w:r>
-            <w:proofErr w:type="gramEnd"/>
-            <w:r>
-              <w:t xml:space="preserve"> car being constructed. </w:t>
+              <w:t xml:space="preserve">You have submitted evidence of your remote control car being constructed. </w:t>
             </w:r>
           </w:p>
           <w:p/>
@@ -6550,15 +6525,7 @@
               <w:t>Knowledge</w:t>
             </w:r>
             <w:r>
-              <w:t xml:space="preserve">: Your evidence highlights that you </w:t>
-            </w:r>
-            <w:proofErr w:type="gramStart"/>
-            <w:r>
-              <w:t>recall</w:t>
-            </w:r>
-            <w:proofErr w:type="gramEnd"/>
-            <w:r>
-              <w:t xml:space="preserve"> and list relevant terms covered in your learning. It may tell a story to the reader (the teacher) or state your learning conditions.</w:t>
+              <w:t>: Your evidence highlights that you recall and list relevant terms covered in your learning. It may tell a story to the reader (the teacher) or state your learning conditions.</w:t>
             </w:r>
           </w:p>
           <w:p>
@@ -6931,15 +6898,7 @@
               <w:t>Knowledge</w:t>
             </w:r>
             <w:r>
-              <w:t xml:space="preserve">: Your evidence highlights that you </w:t>
-            </w:r>
-            <w:proofErr w:type="gramStart"/>
-            <w:r>
-              <w:t>recall</w:t>
-            </w:r>
-            <w:proofErr w:type="gramEnd"/>
-            <w:r>
-              <w:t xml:space="preserve"> and list relevant terms </w:t>
+              <w:t xml:space="preserve">: Your evidence highlights that you recall and list relevant terms </w:t>
             </w:r>
             <w:r>
               <w:lastRenderedPageBreak/>
@@ -7148,33 +7107,19 @@
                 <w:color w:val="auto"/>
                 <w:kern w:val="0"/>
               </w:rPr>
-              <w:t xml:space="preserve">A__/ </w:t>
-            </w:r>
+              <w:t>A__/ 8</w:t>
+            </w:r>
+          </w:p>
+          <w:p>
+            <w:pPr>
+              <w:jc w:val="center"/>
+            </w:pPr>
             <w:r>
               <w:rPr>
                 <w:color w:val="auto"/>
                 <w:kern w:val="0"/>
               </w:rPr>
-              <w:t>8</w:t>
-            </w:r>
-          </w:p>
-          <w:p>
-            <w:pPr>
-              <w:jc w:val="center"/>
-            </w:pPr>
-            <w:r>
-              <w:rPr>
-                <w:color w:val="auto"/>
-                <w:kern w:val="0"/>
-              </w:rPr>
-              <w:t xml:space="preserve">T__/ </w:t>
-            </w:r>
-            <w:r>
-              <w:rPr>
-                <w:color w:val="auto"/>
-                <w:kern w:val="0"/>
-              </w:rPr>
-              <w:t>4</w:t>
+              <w:t>T__/ 4</w:t>
             </w:r>
           </w:p>
         </w:tc>
@@ -7488,15 +7433,7 @@
                 <w:sz w:val="22"/>
                 <w:szCs w:val="22"/>
               </w:rPr>
-              <w:t xml:space="preserve">Learning to build stuff can be fun, </w:t>
-            </w:r>
-            <w:r>
-              <w:rPr>
-                <w:rFonts w:eastAsia="Calibri"/>
-                <w:sz w:val="22"/>
-                <w:szCs w:val="22"/>
-              </w:rPr>
-              <w:t xml:space="preserve">but it was educational and why could it be essential that learners learn through play? </w:t>
+              <w:t xml:space="preserve">Learning to build stuff can be fun, but it was educational and why could it be essential that learners learn through play? </w:t>
             </w:r>
           </w:p>
           <w:p>
@@ -8289,15 +8226,7 @@
                 <w:b/>
                 <w:bCs/>
               </w:rPr>
-              <w:t xml:space="preserve">Statement </w:t>
-            </w:r>
-            <w:r>
-              <w:rPr>
-                <w:rFonts w:eastAsia="Calibri"/>
-                <w:b/>
-                <w:bCs/>
-              </w:rPr>
-              <w:t>2</w:t>
+              <w:t>Statement 2</w:t>
             </w:r>
           </w:p>
         </w:tc>
@@ -8376,25 +8305,7 @@
                 <w:sz w:val="22"/>
                 <w:szCs w:val="22"/>
               </w:rPr>
-              <w:t xml:space="preserve">Learning to build stuff can be fun, but as our knowledge of programming and mechatronics grows, the number of abstractions we </w:t>
-            </w:r>
-            <w:proofErr w:type="spellStart"/>
-            <w:r>
-              <w:rPr>
-                <w:rFonts w:eastAsia="Calibri"/>
-                <w:sz w:val="22"/>
-                <w:szCs w:val="22"/>
-              </w:rPr>
-              <w:t>ned</w:t>
-            </w:r>
-            <w:proofErr w:type="spellEnd"/>
-            <w:r>
-              <w:rPr>
-                <w:rFonts w:eastAsia="Calibri"/>
-                <w:sz w:val="22"/>
-                <w:szCs w:val="22"/>
-              </w:rPr>
-              <w:t xml:space="preserve"> to incorporate becomes more complex. Tell us how you managed all of this, what went right, what didn't go so well, and how would you manage this in the future?  </w:t>
+              <w:t xml:space="preserve">Learning to build stuff can be fun, but as our knowledge of programming and mechatronics grows, the number of abstractions we ned to incorporate becomes more complex. Tell us how you managed all of this, what went right, what didn't go so well, and how would you manage this in the future?  </w:t>
             </w:r>
           </w:p>
           <w:p>
@@ -9215,15 +9126,7 @@
                 <w:b/>
                 <w:bCs/>
               </w:rPr>
-              <w:t xml:space="preserve">Statement </w:t>
-            </w:r>
-            <w:r>
-              <w:rPr>
-                <w:rFonts w:eastAsia="Calibri"/>
-                <w:b/>
-                <w:bCs/>
-              </w:rPr>
-              <w:t>3</w:t>
+              <w:t>Statement 3</w:t>
             </w:r>
           </w:p>
         </w:tc>
@@ -9275,69 +9178,49 @@
                 <w:sz w:val="22"/>
                 <w:szCs w:val="22"/>
               </w:rPr>
-              <w:t xml:space="preserve">The previous assessment item asked students to become an expert on one of the wordle game client/player features. Review some of the </w:t>
-            </w:r>
-            <w:proofErr w:type="gramStart"/>
-            <w:r>
-              <w:rPr>
-                <w:rFonts w:eastAsia="Calibri"/>
-                <w:sz w:val="22"/>
-                <w:szCs w:val="22"/>
-              </w:rPr>
-              <w:t>tutorials</w:t>
-            </w:r>
-            <w:proofErr w:type="gramEnd"/>
-            <w:r>
-              <w:rPr>
-                <w:rFonts w:eastAsia="Calibri"/>
-                <w:sz w:val="22"/>
-                <w:szCs w:val="22"/>
-              </w:rPr>
-              <w:t xml:space="preserve"> students generated and identify what you could have used to enhance your tutorials. This enhancement could be good things you should include in the future or a 'here be dragons' moment. </w:t>
-            </w:r>
-          </w:p>
-          <w:p>
-            <w:pPr>
-              <w:rPr>
-                <w:rFonts w:eastAsia="Calibri"/>
-                <w:sz w:val="22"/>
-                <w:szCs w:val="22"/>
-              </w:rPr>
-            </w:pPr>
-          </w:p>
-          <w:p>
-            <w:pPr>
-              <w:rPr>
-                <w:rFonts w:eastAsia="Calibri"/>
-                <w:sz w:val="22"/>
-                <w:szCs w:val="22"/>
-              </w:rPr>
-            </w:pPr>
-            <w:r>
-              <w:rPr>
-                <w:rFonts w:eastAsia="Calibri"/>
-                <w:sz w:val="22"/>
-                <w:szCs w:val="22"/>
-              </w:rPr>
-              <w:t xml:space="preserve">Feel free to </w:t>
-            </w:r>
-            <w:proofErr w:type="gramStart"/>
-            <w:r>
-              <w:rPr>
-                <w:rFonts w:eastAsia="Calibri"/>
-                <w:sz w:val="22"/>
-                <w:szCs w:val="22"/>
-              </w:rPr>
-              <w:t>compare and contrast</w:t>
-            </w:r>
-            <w:proofErr w:type="gramEnd"/>
-            <w:r>
-              <w:rPr>
-                <w:rFonts w:eastAsia="Calibri"/>
-                <w:sz w:val="22"/>
-                <w:szCs w:val="22"/>
-              </w:rPr>
-              <w:t xml:space="preserve"> your work or others. What worked in them and what didn't work. </w:t>
+              <w:t>The previous assessment item asked students to become an expert on one feature</w:t>
+            </w:r>
+            <w:r>
+              <w:rPr>
+                <w:rFonts w:eastAsia="Calibri"/>
+                <w:sz w:val="22"/>
+                <w:szCs w:val="22"/>
+              </w:rPr>
+              <w:t xml:space="preserve"> of a remote control car</w:t>
+            </w:r>
+            <w:r>
+              <w:rPr>
+                <w:rFonts w:eastAsia="Calibri"/>
+                <w:sz w:val="22"/>
+                <w:szCs w:val="22"/>
+              </w:rPr>
+              <w:t xml:space="preserve">. Review some of the tutorials students generated and identify what you could have used to enhance your tutorials. This enhancement could be good things you should include in the future or a 'here be dragons' moment. </w:t>
+            </w:r>
+          </w:p>
+          <w:p>
+            <w:pPr>
+              <w:rPr>
+                <w:rFonts w:eastAsia="Calibri"/>
+                <w:sz w:val="22"/>
+                <w:szCs w:val="22"/>
+              </w:rPr>
+            </w:pPr>
+          </w:p>
+          <w:p>
+            <w:pPr>
+              <w:rPr>
+                <w:rFonts w:eastAsia="Calibri"/>
+                <w:sz w:val="22"/>
+                <w:szCs w:val="22"/>
+              </w:rPr>
+            </w:pPr>
+            <w:r>
+              <w:rPr>
+                <w:rFonts w:eastAsia="Calibri"/>
+                <w:sz w:val="22"/>
+                <w:szCs w:val="22"/>
+              </w:rPr>
+              <w:t xml:space="preserve">Feel free to compare and contrast your work or others. What worked in them and what didn't work. </w:t>
             </w:r>
           </w:p>
           <w:p>
@@ -9478,7 +9361,6 @@
                 <w:sz w:val="22"/>
                 <w:szCs w:val="22"/>
               </w:rPr>
-              <w:lastRenderedPageBreak/>
               <w:br/>
               <w:t>Showcases</w:t>
             </w:r>
@@ -9498,7 +9380,18 @@
                 <w:sz w:val="22"/>
                 <w:szCs w:val="22"/>
               </w:rPr>
-              <w:t>you use to highlight your learning to</w:t>
+              <w:t xml:space="preserve">you use to highlight </w:t>
+            </w:r>
+            <w:r>
+              <w:rPr>
+                <w:rFonts w:eastAsia="Calibri"/>
+                <w:b/>
+                <w:bCs/>
+                <w:sz w:val="22"/>
+                <w:szCs w:val="22"/>
+              </w:rPr>
+              <w:lastRenderedPageBreak/>
+              <w:t>your learning to</w:t>
             </w:r>
             <w:r>
               <w:rPr>
@@ -10291,26 +10184,28 @@
                 <w:sz w:val="22"/>
                 <w:szCs w:val="22"/>
               </w:rPr>
-              <w:t xml:space="preserve">. The </w:t>
-            </w:r>
-            <w:r>
-              <w:rPr>
-                <w:rFonts w:eastAsia="Calibri"/>
+              <w:t xml:space="preserve">. The production recording itself is not being assessed; instead, you will </w:t>
+            </w:r>
+            <w:r>
+              <w:rPr>
+                <w:rFonts w:eastAsia="Calibri"/>
+                <w:b/>
+                <w:bCs/>
+                <w:sz w:val="22"/>
+                <w:szCs w:val="22"/>
+              </w:rPr>
+              <w:t xml:space="preserve">be evaluated on </w:t>
+            </w:r>
+            <w:r>
+              <w:rPr>
+                <w:rFonts w:eastAsia="Calibri"/>
+                <w:b/>
+                <w:bCs/>
                 <w:sz w:val="22"/>
                 <w:szCs w:val="22"/>
               </w:rPr>
               <w:lastRenderedPageBreak/>
-              <w:t xml:space="preserve">production recording itself is not being assessed; instead, you will </w:t>
-            </w:r>
-            <w:r>
-              <w:rPr>
-                <w:rFonts w:eastAsia="Calibri"/>
-                <w:b/>
-                <w:bCs/>
-                <w:sz w:val="22"/>
-                <w:szCs w:val="22"/>
-              </w:rPr>
-              <w:t>be evaluated on your ability to extrapolate and expand your content</w:t>
+              <w:t>your ability to extrapolate and expand your content</w:t>
             </w:r>
             <w:r>
               <w:rPr>
@@ -11235,7 +11130,6 @@
                 <w:b/>
                 <w:bCs/>
               </w:rPr>
-              <w:lastRenderedPageBreak/>
               <w:t>Readability</w:t>
             </w:r>
           </w:p>
@@ -11285,7 +11179,15 @@
                 <w:b/>
                 <w:bCs/>
               </w:rPr>
-              <w:t>bout the content in any given section and can easily follow the submission flow</w:t>
+              <w:t xml:space="preserve">bout the </w:t>
+            </w:r>
+            <w:r>
+              <w:rPr>
+                <w:b/>
+                <w:bCs/>
+              </w:rPr>
+              <w:lastRenderedPageBreak/>
+              <w:t>content in any given section and can easily follow the submission flow</w:t>
             </w:r>
             <w:r>
               <w:t>. </w:t>
@@ -11318,6 +11220,7 @@
               </w:rPr>
             </w:pPr>
             <w:r>
+              <w:lastRenderedPageBreak/>
               <w:t>4</w:t>
             </w:r>
           </w:p>
@@ -13196,7 +13099,7 @@
     </w:lvl>
   </w:abstractNum>
   <w:abstractNum w:abstractNumId="4" w15:restartNumberingAfterBreak="0">
-    <w:nsid w:val="0324F4DB"/>
+    <w:nsid w:val="013DD983"/>
     <w:multiLevelType w:val="hybridMultilevel"/>
     <w:tmpl w:val="E7044014"/>
     <w:lvl w:ilvl="0" w:tplc="653077FE">
@@ -13308,7 +13211,7 @@
     </w:lvl>
   </w:abstractNum>
   <w:abstractNum w:abstractNumId="5" w15:restartNumberingAfterBreak="0">
-    <w:nsid w:val="015996B8"/>
+    <w:nsid w:val="018469C7"/>
     <w:multiLevelType w:val="hybridMultilevel"/>
     <w:tmpl w:val="EB90BA92"/>
     <w:lvl w:ilvl="0" w:tplc="CEDECFF8">
@@ -13397,7 +13300,7 @@
     </w:lvl>
   </w:abstractNum>
   <w:abstractNum w:abstractNumId="6" w15:restartNumberingAfterBreak="0">
-    <w:nsid w:val="03C87F6B"/>
+    <w:nsid w:val="01327A5B"/>
     <w:multiLevelType w:val="multilevel"/>
     <w:tmpl w:val="56E4DCD0"/>
     <w:lvl w:ilvl="0">
@@ -13537,7 +13440,7 @@
     </w:lvl>
   </w:abstractNum>
   <w:abstractNum w:abstractNumId="6" w15:restartNumberingAfterBreak="0">
-    <w:nsid w:val="04B0E556"/>
+    <w:nsid w:val="03CB0B25"/>
     <w:multiLevelType w:val="hybridMultilevel"/>
     <w:tmpl w:val="4EF0D828"/>
     <w:lvl w:ilvl="0" w:tplc="0C090001">
@@ -13650,7 +13553,7 @@
     </w:lvl>
   </w:abstractNum>
   <w:abstractNum w:abstractNumId="6" w15:restartNumberingAfterBreak="0">
-    <w:nsid w:val="05704A3C"/>
+    <w:nsid w:val="04C92C68"/>
     <w:multiLevelType w:val="hybridMultilevel"/>
     <w:tmpl w:val="1452F35E"/>
     <w:lvl w:ilvl="0" w:tplc="0C090001">
@@ -13763,7 +13666,7 @@
     </w:lvl>
   </w:abstractNum>
   <w:abstractNum w:abstractNumId="6" w15:restartNumberingAfterBreak="0">
-    <w:nsid w:val="0574C3FC"/>
+    <w:nsid w:val="03C5E90E"/>
     <w:multiLevelType w:val="hybridMultilevel"/>
     <w:tmpl w:val="BF664856"/>
     <w:lvl w:ilvl="0" w:tplc="0C090001">
@@ -13876,7 +13779,7 @@
     </w:lvl>
   </w:abstractNum>
   <w:abstractNum w:abstractNumId="6" w15:restartNumberingAfterBreak="0">
-    <w:nsid w:val="01FCBF81"/>
+    <w:nsid w:val="0206598F"/>
     <w:multiLevelType w:val="hybridMultilevel"/>
     <w:tmpl w:val="0F0EFBB8"/>
     <w:lvl w:ilvl="0" w:tplc="364A3BFE">

</xml_diff>